<commit_message>
modification de l'etude et de l'uml
</commit_message>
<xml_diff>
--- a/src/etude/rapport_projet_barry.1.0.docx
+++ b/src/etude/rapport_projet_barry.1.0.docx
@@ -4039,10 +4039,10 @@
         </w:rPr>
         <w:lastRenderedPageBreak/>
         <w:drawing>
-          <wp:inline distT="0" distB="0" distL="0" distR="0" wp14:anchorId="26AB0AEB" wp14:editId="037A4354">
-            <wp:extent cx="5760720" cy="3644265"/>
-            <wp:effectExtent l="0" t="0" r="0" b="0"/>
-            <wp:docPr id="12" name="Picture 12"/>
+          <wp:inline distT="0" distB="0" distL="0" distR="0" wp14:anchorId="18E0CBBA" wp14:editId="47CA1D20">
+            <wp:extent cx="5760720" cy="3515995"/>
+            <wp:effectExtent l="0" t="0" r="0" b="8255"/>
+            <wp:docPr id="2" name="Picture 2"/>
             <wp:cNvGraphicFramePr>
               <a:graphicFrameLocks xmlns:a="http://schemas.openxmlformats.org/drawingml/2006/main" noChangeAspect="1"/>
             </wp:cNvGraphicFramePr>
@@ -4062,7 +4062,7 @@
                   <pic:spPr>
                     <a:xfrm>
                       <a:off x="0" y="0"/>
-                      <a:ext cx="5760720" cy="3644265"/>
+                      <a:ext cx="5760720" cy="3515995"/>
                     </a:xfrm>
                     <a:prstGeom prst="rect">
                       <a:avLst/>
@@ -4074,6 +4074,17 @@
           </wp:inline>
         </w:drawing>
       </w:r>
+      <w:r>
+        <w:rPr>
+          <w:b/>
+          <w:bCs/>
+          <w:sz w:val="24"/>
+          <w:szCs w:val="24"/>
+        </w:rPr>
+        <w:t>.</w:t>
+      </w:r>
+      <w:bookmarkStart w:id="0" w:name="_GoBack"/>
+      <w:bookmarkEnd w:id="0"/>
     </w:p>
     <w:p>
       <w:pPr>
@@ -4150,8 +4161,6 @@
         </w:rPr>
         <w:t xml:space="preserve"> et enfin utiliser un logiciel de versioning qui est git.</w:t>
       </w:r>
-      <w:bookmarkStart w:id="0" w:name="_GoBack"/>
-      <w:bookmarkEnd w:id="0"/>
     </w:p>
     <w:p>
       <w:pPr>
@@ -7245,7 +7254,7 @@
 </file>
 
 <file path=customXml/itemProps1.xml><?xml version="1.0" encoding="utf-8"?>
-<ds:datastoreItem xmlns:ds="http://schemas.openxmlformats.org/officeDocument/2006/customXml" ds:itemID="{1F727491-2747-413D-9D88-543A026F5409}">
+<ds:datastoreItem xmlns:ds="http://schemas.openxmlformats.org/officeDocument/2006/customXml" ds:itemID="{07346E50-A1B0-425B-BA3E-463E725D2AD6}">
   <ds:schemaRefs>
     <ds:schemaRef ds:uri="http://schemas.openxmlformats.org/officeDocument/2006/bibliography"/>
   </ds:schemaRefs>

</xml_diff>